<commit_message>
New translations referrals interview guide_v1.docx (Xhosa)
</commit_message>
<xml_diff>
--- a/translations/parenttext_5day_south_africa/xh/xh_Referrals interview guide_V1.docx
+++ b/translations/parenttext_5day_south_africa/xh/xh_Referrals interview guide_V1.docx
@@ -13,7 +13,7 @@
         <w:pStyle w:val="P68B1DB1-Normal1"/>
       </w:pPr>
       <w:r>
-        <w:t xml:space="preserve">Appendix 15: SWIFT Interview Guide: Referral Services </w:t>
+        <w:t xml:space="preserve">ISihlomelo se-15: ISikhokelo Sodliwano-ndlebe lwe-SWIFT: Iinkonzo zoKuthunyelwa </w:t>
       </w:r>
     </w:p>
     <w:p>
@@ -430,7 +430,7 @@
         <w:pStyle w:val="P68B1DB1-Normal2"/>
       </w:pPr>
       <w:r>
-        <w:t>Briefing:</w:t>
+        <w:t>Ingxelo:</w:t>
       </w:r>
     </w:p>
     <w:p>
@@ -448,7 +448,7 @@
         <w:pStyle w:val="P68B1DB1-Normal3"/>
       </w:pPr>
       <w:r>
-        <w:t xml:space="preserve">Hi there. Thank you for making the time for this phone call; it won’t take longer than 30 minutes. ParentText provides contact information for other services in the community, for example, substance abuse, mental health, and domestic violence. We asked to speak with you because we saw that you accessed and interacted with the ‘help’ menu in ParentText. We want to know more about your experience with this.</w:t>
+        <w:t xml:space="preserve">Molo apho. Enkosi ngokwenza ixesha lalomxeba; ayizokuthatha ixesha elingaphezu kwemizuzu engamashumi amathathu. I-ParentText inikezela ngolwazi loqhagamshelwano lwezinye iinkonzo ekuhlaleni, umzekelo, ukuxhatshazwa kweziyobisi, impilo yengqondo, kunye nobundlobongela basekhaya. Sicele ukuthetha nawe ngokuba sibonile uye wafikelela kwaye wanxibelelana 'noncedo' kwi menu ye-ParentText. Sifuna ukwazi ngakumbi malunga namava wakho ngalento.</w:t>
       </w:r>
     </w:p>
     <w:p>
@@ -466,7 +466,7 @@
         <w:pStyle w:val="P68B1DB1-Normal3"/>
       </w:pPr>
       <w:r>
-        <w:t xml:space="preserve">We will be recording this phone call, so we can remember your answers, but your name and your answers will be kept confidential and will only be viewed by the research team. After the interview, the recording will be transcribed, or written down, and then it will be deleted. The written down information will be saved securely on a password protected computer. Do I have your permission to record the interview? </w:t>
+        <w:t xml:space="preserve">Sizakube siwushicilela lomnxeba wefowuni, ukuze sikwazi ukukhumbula iimpendulo zakho, kodwa igama lakho kunye neempendulo zakho sizakuzigcina ziyimfihlo kwaye ziyakujongwa kuphela liqela lophando. Emva kodliwano-ndlebe, ushicilelo luzakubhalwa, okanye kubhalwe phantsi, emva koko lucinywe. Ulwazi olubhaliweyo phantsi luya kugcinwa ngokukhuselekileyo kwikhompyuter enenombolo ekhuselekileyo. Ingaba ndinayo imvume yakho yokushicilela udliwano-ndlebe? </w:t>
       </w:r>
     </w:p>
     <w:p>
@@ -484,7 +484,7 @@
         <w:pStyle w:val="P68B1DB1-Normal3"/>
       </w:pPr>
       <w:r>
-        <w:t xml:space="preserve">There are no right or wrong answers. You can skip any questions you do not feel comfortable answering. You can also stop this conversation at any time if you wish. If you decide at a later stage that you would like your contribution to be removed from the study, you can contact the research team by email until the [date to be determined]. </w:t>
+        <w:t xml:space="preserve">Akukho zimpendulo zichanekileyo okanye ezingachanekanga. Ungatsiba nayiphi na imibuzo oziva ungakhululekanga ukuyiphendula. Ungakwazi nokuyimisa lencoko nanini na ukuba uyafuna. Ukuba uthatha isgqibo sekumva sokuba ungathanda igalelo lakho lisuswe koluphononongo, ungaqhagamshelana neqela lophando nge-imeyile kude kube [ngumhla oza kumiselwa]. </w:t>
       </w:r>
     </w:p>
     <w:p>
@@ -502,7 +502,7 @@
         <w:pStyle w:val="P68B1DB1-Normal3"/>
       </w:pPr>
       <w:r>
-        <w:t xml:space="preserve">Do you understand what I’ve just explained? Do you have any questions? Can we begin?</w:t>
+        <w:t xml:space="preserve">Uyayiqonda lento ndigqiba ukuyichaza? Ingaba unayo nayiphi na imibuzo? Singaqalisa?</w:t>
       </w:r>
     </w:p>
     <w:p>
@@ -520,7 +520,7 @@
         </w:rPr>
       </w:pPr>
       <w:r>
-        <w:t xml:space="preserve">As I mentioned, we see that you used the help menu in the ParentText programme a few times. What about this help menu made you want to access it a number of times? </w:t>
+        <w:t xml:space="preserve">Njengoko besenditshilo, siyabona ukuba usebenzise uncedo kwimenyu kwinkqubo ye-ParentText amatyeli ambalwa. Yintoni emalunga nale menyu yoncedo ekwenze ukuba ufune ukufikelela kuyo amaxesha amaninzi? </w:t>
       </w:r>
     </w:p>
     <w:p>
@@ -538,7 +538,7 @@
         </w:rPr>
       </w:pPr>
       <w:r>
-        <w:t xml:space="preserve">What did you find helpful? </w:t>
+        <w:t xml:space="preserve">Yintoni oyifumanise iluncedo? </w:t>
       </w:r>
     </w:p>
     <w:p>
@@ -556,7 +556,7 @@
         </w:rPr>
       </w:pPr>
       <w:r>
-        <w:t xml:space="preserve">Was there anything more you wish it had? </w:t>
+        <w:t xml:space="preserve">Ibikhona nantoni na engakumbi obunqwenela ukuba inganayo? </w:t>
       </w:r>
     </w:p>
     <w:p>
@@ -574,7 +574,7 @@
         </w:rPr>
       </w:pPr>
       <w:r>
-        <w:t xml:space="preserve">Did you only access the help menu while you were working through the lessons? If no - how did you use the help menu after working through the content?</w:t>
+        <w:t xml:space="preserve">Ingaba ufikelele kwimenyu yoncedo kuphela ngelixa ubusebenza kwizifundo zakho? Ukuba hayi - uyisebenzise njani imenyu yoncedo emva kokuba usebenze kumxholo?</w:t>
       </w:r>
     </w:p>
     <w:p>
@@ -592,7 +592,7 @@
         </w:rPr>
       </w:pPr>
       <w:r>
-        <w:t xml:space="preserve">One of the referral categories was for help with mental health. While working through the programme, did you try to find more information on any of the mental health numbers or organisations? Why or why not?</w:t>
+        <w:t xml:space="preserve">Olunye udidi lokuthunyelwa ibilu ncedo nge mpilo yengqondo. Ngelixa usebenza kule nkqubo, ingaba uzamile ukufumana ulwazi oluthe vetshe ngazo naziphi na iinombolo okanye imibutho yempilo yengqondo? Kutheni okanye kutheni kungenjalo?</w:t>
       </w:r>
     </w:p>
     <w:p>
@@ -610,7 +610,7 @@
         </w:rPr>
       </w:pPr>
       <w:r>
-        <w:t xml:space="preserve">Another one of the referral categories was for help with violence prevention. While working through the programme, did you try to find more information on any of the violence prevention numbers or organisations? Why or why not?</w:t>
+        <w:t xml:space="preserve">Olunye udidi lokuthunyelwa ibulu ncendo ngokuthintela ubundlobongela. Ngelixa usebenza kule nkqubo, ingaba uzamile ukufumana ulwazi oluthe vetshe ngazo naziphi na iinombolo okanye imibutho yokuthintela ubundlobongela? Kutheni okanye kutheni kungenjalo?</w:t>
       </w:r>
     </w:p>
     <w:p>
@@ -628,7 +628,7 @@
         </w:rPr>
       </w:pPr>
       <w:r>
-        <w:t xml:space="preserve">Which other services did you want to find more information on while using the chatbot? (e.g. for SASSA or for school support)</w:t>
+        <w:t xml:space="preserve">Zeziphi ezinye iinkonzo obufuna ukufumana ulwazi oluthe vetshe ngazo ngelixa ubusebenzisa ichatbot? (Umz. ku SASSA okanye kwinkxaso yesikolo)</w:t>
       </w:r>
     </w:p>
     <w:p>
@@ -642,10 +642,10 @@
         <w:rPr>
           <w:i w:val="1"/>
         </w:rPr>
-        <w:t>Probe</w:t>
-      </w:r>
-      <w:r>
-        <w:t xml:space="preserve">: Would you feel comfortable to share with me why you needed contact information for any of those services? Did it help?</w:t>
+        <w:t>Buza</w:t>
+      </w:r>
+      <w:r>
+        <w:t xml:space="preserve">: Ungaziva ukhululekile ukwabelana nam ukuba kutheni ubufuna iinkcukacha zoqhagamshelwano zazo naziphi na ezonkonzo? Ingaba incedile?</w:t>
       </w:r>
     </w:p>
     <w:p>
@@ -663,16 +663,16 @@
         </w:rPr>
       </w:pPr>
       <w:r>
-        <w:t xml:space="preserve">Which of the services did you </w:t>
+        <w:t xml:space="preserve">Yeyiphi eyezonkonzo othe </w:t>
       </w:r>
       <w:r>
         <w:rPr>
           <w:i w:val="1"/>
         </w:rPr>
-        <w:t>actually</w:t>
-      </w:r>
-      <w:r>
-        <w:t xml:space="preserve"> use in the help menu? Which organisations did you contact directly, and what was your experience accessing or getting through to these organisations?</w:t>
+        <w:t>ngokwenene</w:t>
+      </w:r>
+      <w:r>
+        <w:t xml:space="preserve"> wayisebenzisa kwimenyu yoncedo? Ngowuphi umbutho othe waqhagamshelana nawo ngqo, kwaye ebenjani amava wakho ekufikeleleni okanye ekufumaneni le mibutho?</w:t>
       </w:r>
     </w:p>
     <w:p>
@@ -690,7 +690,7 @@
         </w:rPr>
       </w:pPr>
       <w:r>
-        <w:t xml:space="preserve">There were some links to websites which we thought might be helpful - Was the information helpful? Correct? Easy to access?</w:t>
+        <w:t xml:space="preserve">Bezikhona iilinks eziya kwii webhusayithi ebesicinga ukuba zingaluncedo - Ingaba olulwazi beluluncedo? Uyichanile? Kulula ukufikelela kuyo?</w:t>
       </w:r>
     </w:p>
     <w:p>
@@ -708,7 +708,7 @@
         </w:rPr>
       </w:pPr>
       <w:r>
-        <w:t xml:space="preserve">Did you use the WhatsApp lines for anything? How did you find it?</w:t>
+        <w:t xml:space="preserve">Ingaba uyisebenzisile inombolo ka WhatsApp nakwintoni na? Uyifumanise injani?</w:t>
       </w:r>
     </w:p>
     <w:p>
@@ -726,7 +726,7 @@
         </w:rPr>
       </w:pPr>
       <w:r>
-        <w:t xml:space="preserve">Did you call any of the service providers and make an appointment or go in? How did you find this?</w:t>
+        <w:t xml:space="preserve">Ingaba utsalele umnxeba nabaphi na ababoneleli beenkonzo kwaye wenza idinga okanye wayongena? Ukufumanise kunjani oku?</w:t>
       </w:r>
     </w:p>
     <w:p>
@@ -744,7 +744,7 @@
         </w:rPr>
       </w:pPr>
       <w:r>
-        <w:t xml:space="preserve">Did you find out about any services which you didn’t know about before?</w:t>
+        <w:t xml:space="preserve">Ingaba uye wafumanisa malunga nazo neziphi na iinkonzo obukade ungazazi ngaphambili?</w:t>
       </w:r>
     </w:p>
     <w:p>
@@ -762,7 +762,7 @@
         </w:rPr>
       </w:pPr>
       <w:r>
-        <w:t xml:space="preserve">Were there any of the links or contacts which didn’t work? (e.g. disconnected/broken links etc)</w:t>
+        <w:t xml:space="preserve">Ingaba bezikhona iilinks okanye uqhamshelwano ebelungakhange lusebenze? (Umz. uqhawuko/iilinks ezophukileyo njalo-njalo)</w:t>
       </w:r>
     </w:p>
     <w:p>
@@ -780,16 +780,16 @@
         </w:rPr>
       </w:pPr>
       <w:r>
-        <w:t xml:space="preserve">Can you tell me about the quality of your experience with the service providers you contacted? (ensure they answer this question for </w:t>
+        <w:t xml:space="preserve">Ungandixelela malunga nomgangatho wamava akho nabanikezeli beenkonzo obubaqhagamshele? (qinisekisa ukuba bayawuphendula lombuzo ukuze </w:t>
       </w:r>
       <w:r>
         <w:rPr>
           <w:u w:val="single"/>
         </w:rPr>
-        <w:t>every</w:t>
-      </w:r>
-      <w:r>
-        <w:t xml:space="preserve"> referral organisation they contacted)</w:t>
+        <w:t>yonke</w:t>
+      </w:r>
+      <w:r>
+        <w:t xml:space="preserve"> imibutho yothunyelo iqhagamshelwe)</w:t>
       </w:r>
     </w:p>
     <w:p>
@@ -807,7 +807,7 @@
         </w:rPr>
       </w:pPr>
       <w:r>
-        <w:t xml:space="preserve">Probe: Were they able to help you? Why/why not?</w:t>
+        <w:t xml:space="preserve">Buza: Bakwazile ukukunceda? Kutheni/kutheni kungenjalo?</w:t>
       </w:r>
     </w:p>
     <w:p>
@@ -825,7 +825,7 @@
         </w:rPr>
       </w:pPr>
       <w:r>
-        <w:t xml:space="preserve">Probe: What could have made them more helpful?</w:t>
+        <w:t xml:space="preserve">Buza: Yintoni engeyenze babeluncedo ngakumbi?</w:t>
       </w:r>
     </w:p>
     <w:p>
@@ -843,7 +843,7 @@
         </w:rPr>
       </w:pPr>
       <w:r>
-        <w:t xml:space="preserve">Probe: Did you access them in person? Why or why not?</w:t>
+        <w:t xml:space="preserve">Buza: Ubafumene ngobuqu? Kutheni okanye kutheni kungenjalo?</w:t>
       </w:r>
     </w:p>
     <w:p>
@@ -861,7 +861,7 @@
         </w:rPr>
       </w:pPr>
       <w:r>
-        <w:t xml:space="preserve">Do you have any suggestions for how we could improve the ‘help’ menu in the programme?</w:t>
+        <w:t xml:space="preserve">Ingaba unazo naziphi na iingcebiso zokuba singayiphucula njani imenyu 'yoncedo' kule nkqubo?</w:t>
       </w:r>
     </w:p>
     <w:p>
@@ -876,7 +876,7 @@
         <w:pStyle w:val="P68B1DB1-Normal2"/>
       </w:pPr>
       <w:r>
-        <w:t>Debriefing</w:t>
+        <w:t>Ingxelo</w:t>
       </w:r>
     </w:p>
     <w:p/>
@@ -888,7 +888,7 @@
         <w:pStyle w:val="P68B1DB1-Normal3"/>
       </w:pPr>
       <w:r>
-        <w:t xml:space="preserve">Is there anything that we haven’t spoken about that you’d like us to know? </w:t>
+        <w:t xml:space="preserve">Ingaba ikhona nantoni na esingakhange sithethe malunga nayo ongathanda siyazi? </w:t>
       </w:r>
     </w:p>
     <w:p>
@@ -903,7 +903,7 @@
         <w:pStyle w:val="P68B1DB1-Normal3"/>
       </w:pPr>
       <w:r>
-        <w:t xml:space="preserve">If there was anything that made you feel worried or unsettled while doing this interview, remember you can still access the referrals in the programme by typing ‘help’. SADAG might be a good option. If you have any other questions about the study, you can also send us a WhatsApp or email. Our contact information is on the consent form we sent you.  </w:t>
+        <w:t xml:space="preserve">Ukuba kukhona nantoni na ekwenze waziva unexhala okanye ungazinzanga ngelixa usenza udliwano-ndlebe, khumbula usenako ukufikelela kwezithunyelwayo kwinkqubo ngokubhala 'uncedo'. South African Depression and Anxiety Group (SADAG) inokuba lukhetho olulungileyo. Ukuba unayo nayiphi na eminye imibuzo malunga noluphononongo usengasithumelela iWhatsApp okanye i-imeyile. Inkcukacha zethu zoqhagamshelwano zikwi fomu yemvume ebesikuthumelele yona.  </w:t>
       </w:r>
     </w:p>
     <w:p>
@@ -916,7 +916,7 @@
           <w:b w:val="1"/>
           <w:i w:val="1"/>
         </w:rPr>
-        <w:t xml:space="preserve">We’ve come to the end of our interview</w:t>
+        <w:t xml:space="preserve">Sifikelele esiphelweni sodliwano-ndlebe lwethu</w:t>
       </w:r>
       <w:r>
         <w:t xml:space="preserve">. </w:t>
@@ -926,7 +926,7 @@
           <w:b w:val="1"/>
           <w:i w:val="1"/>
         </w:rPr>
-        <w:t xml:space="preserve">Thanks again for taking the time to speak with us today. Your responses have been very helpful! </w:t>
+        <w:t xml:space="preserve">Enkosi kwakhona ngokuthatha ixesha lokuthetha nathi namhlanje. Iimpendulo zakho zibe luncedo kakhulu! </w:t>
       </w:r>
     </w:p>
     <w:p>

</xml_diff>